<commit_message>
Added some details to final report. Created ERD.
</commit_message>
<xml_diff>
--- a/ETL_Final_Report.docx
+++ b/ETL_Final_Report.docx
@@ -289,18 +289,8 @@
           <w:sz w:val="24"/>
           <w:szCs w:val="24"/>
         </w:rPr>
-        <w:t xml:space="preserve">Daniel </w:t>
-      </w:r>
-      <w:proofErr w:type="spellStart"/>
-      <w:r>
-        <w:rPr>
-          <w:rFonts w:ascii="Times New Roman" w:hAnsi="Times New Roman"/>
-          <w:sz w:val="24"/>
-          <w:szCs w:val="24"/>
-        </w:rPr>
-        <w:t>Ghaffarian</w:t>
-      </w:r>
-      <w:proofErr w:type="spellEnd"/>
+        <w:t>Daniel Ghaffarian</w:t>
+      </w:r>
     </w:p>
     <w:p>
       <w:pPr>
@@ -343,18 +333,8 @@
           <w:sz w:val="24"/>
           <w:szCs w:val="24"/>
         </w:rPr>
-        <w:t xml:space="preserve">Philip </w:t>
-      </w:r>
-      <w:proofErr w:type="spellStart"/>
-      <w:r>
-        <w:rPr>
-          <w:rFonts w:ascii="Times New Roman" w:hAnsi="Times New Roman"/>
-          <w:sz w:val="24"/>
-          <w:szCs w:val="24"/>
-        </w:rPr>
-        <w:t>Nunoo</w:t>
-      </w:r>
-      <w:proofErr w:type="spellEnd"/>
+        <w:t>Philip Nunoo</w:t>
+      </w:r>
     </w:p>
     <w:p>
       <w:pPr>
@@ -606,8 +586,6 @@
         </w:rPr>
         <w:t>9</w:t>
       </w:r>
-      <w:bookmarkStart w:id="0" w:name="_GoBack"/>
-      <w:bookmarkEnd w:id="0"/>
     </w:p>
     <w:p>
       <w:pPr>
@@ -752,33 +730,15 @@
           <w:sz w:val="24"/>
           <w:szCs w:val="24"/>
         </w:rPr>
-        <w:t xml:space="preserve"> their data from three different government </w:t>
-      </w:r>
-      <w:proofErr w:type="gramStart"/>
-      <w:r>
-        <w:rPr>
-          <w:rFonts w:ascii="Times New Roman" w:hAnsi="Times New Roman"/>
-          <w:sz w:val="24"/>
-          <w:szCs w:val="24"/>
-        </w:rPr>
-        <w:t>databases</w:t>
-      </w:r>
-      <w:r>
-        <w:rPr>
-          <w:rFonts w:ascii="Times New Roman" w:hAnsi="Times New Roman"/>
-          <w:sz w:val="24"/>
-          <w:szCs w:val="24"/>
-        </w:rPr>
-        <w:t>, and</w:t>
-      </w:r>
-      <w:proofErr w:type="gramEnd"/>
-      <w:r>
-        <w:rPr>
-          <w:rFonts w:ascii="Times New Roman" w:hAnsi="Times New Roman"/>
-          <w:sz w:val="24"/>
-          <w:szCs w:val="24"/>
-        </w:rPr>
-        <w:t xml:space="preserve"> </w:t>
+        <w:t xml:space="preserve"> their data from three different government databases</w:t>
+      </w:r>
+      <w:r>
+        <w:rPr>
+          <w:rFonts w:ascii="Times New Roman" w:hAnsi="Times New Roman"/>
+          <w:sz w:val="24"/>
+          <w:szCs w:val="24"/>
+        </w:rPr>
+        <w:t xml:space="preserve">, and </w:t>
       </w:r>
       <w:r>
         <w:rPr>
@@ -859,71 +819,7 @@
           <w:sz w:val="24"/>
           <w:szCs w:val="24"/>
         </w:rPr>
-        <w:t xml:space="preserve">For this project our team extracted the </w:t>
-      </w:r>
-      <w:r>
-        <w:rPr>
-          <w:rFonts w:ascii="Times New Roman" w:hAnsi="Times New Roman"/>
-          <w:sz w:val="24"/>
-          <w:szCs w:val="24"/>
-        </w:rPr>
-        <w:t xml:space="preserve">employment data, </w:t>
-      </w:r>
-      <w:r>
-        <w:rPr>
-          <w:rFonts w:ascii="Times New Roman" w:hAnsi="Times New Roman"/>
-          <w:sz w:val="24"/>
-          <w:szCs w:val="24"/>
-        </w:rPr>
-        <w:t xml:space="preserve">sales data, and </w:t>
-      </w:r>
-      <w:r>
-        <w:rPr>
-          <w:rFonts w:ascii="Times New Roman" w:hAnsi="Times New Roman"/>
-          <w:sz w:val="24"/>
-          <w:szCs w:val="24"/>
-        </w:rPr>
-        <w:t xml:space="preserve">the North American Industry Classification System (NAICS) codes for each retail category from </w:t>
-      </w:r>
-      <w:r>
-        <w:rPr>
-          <w:rFonts w:ascii="Times New Roman" w:hAnsi="Times New Roman"/>
-          <w:sz w:val="24"/>
-          <w:szCs w:val="24"/>
-        </w:rPr>
-        <w:t xml:space="preserve">multiple different files within </w:t>
-      </w:r>
-      <w:r>
-        <w:rPr>
-          <w:rFonts w:ascii="Times New Roman" w:hAnsi="Times New Roman"/>
-          <w:sz w:val="24"/>
-          <w:szCs w:val="24"/>
-        </w:rPr>
-        <w:t xml:space="preserve">three different </w:t>
-      </w:r>
-      <w:r>
-        <w:rPr>
-          <w:rFonts w:ascii="Times New Roman" w:hAnsi="Times New Roman"/>
-          <w:sz w:val="24"/>
-          <w:szCs w:val="24"/>
-        </w:rPr>
-        <w:t xml:space="preserve">government </w:t>
-      </w:r>
-      <w:r>
-        <w:rPr>
-          <w:rFonts w:ascii="Times New Roman" w:hAnsi="Times New Roman"/>
-          <w:sz w:val="24"/>
-          <w:szCs w:val="24"/>
-        </w:rPr>
-        <w:t>databases,</w:t>
-      </w:r>
-      <w:r>
-        <w:rPr>
-          <w:rFonts w:ascii="Times New Roman" w:hAnsi="Times New Roman"/>
-          <w:sz w:val="24"/>
-          <w:szCs w:val="24"/>
-        </w:rPr>
-        <w:t xml:space="preserve"> transformed the data by cleaning and eliminated unwanted </w:t>
+        <w:t xml:space="preserve">For this project our team extracted the employment data, sales data, and the North American Industry Classification System (NAICS) codes for each retail category from multiple different files within three different government databases, transformed the data by cleaning and eliminated unwanted </w:t>
       </w:r>
       <w:r>
         <w:rPr>
@@ -1067,43 +963,7 @@
           <w:sz w:val="24"/>
           <w:szCs w:val="24"/>
         </w:rPr>
-        <w:t xml:space="preserve">In order to find our </w:t>
-      </w:r>
-      <w:proofErr w:type="gramStart"/>
-      <w:r>
-        <w:rPr>
-          <w:rFonts w:ascii="Times New Roman" w:hAnsi="Times New Roman"/>
-          <w:sz w:val="24"/>
-          <w:szCs w:val="24"/>
-        </w:rPr>
-        <w:t>data</w:t>
-      </w:r>
-      <w:proofErr w:type="gramEnd"/>
-      <w:r>
-        <w:rPr>
-          <w:rFonts w:ascii="Times New Roman" w:hAnsi="Times New Roman"/>
-          <w:sz w:val="24"/>
-          <w:szCs w:val="24"/>
-        </w:rPr>
-        <w:t xml:space="preserve"> we used three different government databases as our sources. Here </w:t>
-      </w:r>
-      <w:proofErr w:type="gramStart"/>
-      <w:r>
-        <w:rPr>
-          <w:rFonts w:ascii="Times New Roman" w:hAnsi="Times New Roman"/>
-          <w:sz w:val="24"/>
-          <w:szCs w:val="24"/>
-        </w:rPr>
-        <w:t>is</w:t>
-      </w:r>
-      <w:proofErr w:type="gramEnd"/>
-      <w:r>
-        <w:rPr>
-          <w:rFonts w:ascii="Times New Roman" w:hAnsi="Times New Roman"/>
-          <w:sz w:val="24"/>
-          <w:szCs w:val="24"/>
-        </w:rPr>
-        <w:t xml:space="preserve"> the sources we used for our data:</w:t>
+        <w:t>In order to find our data we used three different government databases as our sources. Here is the sources we used for our data:</w:t>
       </w:r>
     </w:p>
     <w:p>
@@ -1209,25 +1069,7 @@
             <w:sz w:val="24"/>
             <w:szCs w:val="24"/>
           </w:rPr>
-          <w:t>Sales Data for Retail and Fo</w:t>
-        </w:r>
-        <w:r>
-          <w:rPr>
-            <w:rStyle w:val="Hyperlink"/>
-            <w:rFonts w:ascii="Times New Roman" w:hAnsi="Times New Roman"/>
-            <w:sz w:val="24"/>
-            <w:szCs w:val="24"/>
-          </w:rPr>
-          <w:t>o</w:t>
-        </w:r>
-        <w:r>
-          <w:rPr>
-            <w:rStyle w:val="Hyperlink"/>
-            <w:rFonts w:ascii="Times New Roman" w:hAnsi="Times New Roman"/>
-            <w:sz w:val="24"/>
-            <w:szCs w:val="24"/>
-          </w:rPr>
-          <w:t>d Services</w:t>
+          <w:t>Sales Data for Retail and Food Services</w:t>
         </w:r>
       </w:hyperlink>
     </w:p>
@@ -1251,25 +1093,7 @@
           <w:sz w:val="24"/>
           <w:szCs w:val="24"/>
         </w:rPr>
-        <w:t xml:space="preserve">Data Format: </w:t>
-      </w:r>
-      <w:proofErr w:type="spellStart"/>
-      <w:r>
-        <w:rPr>
-          <w:rFonts w:ascii="Times New Roman" w:hAnsi="Times New Roman"/>
-          <w:sz w:val="24"/>
-          <w:szCs w:val="24"/>
-        </w:rPr>
-        <w:t>xls</w:t>
-      </w:r>
-      <w:proofErr w:type="spellEnd"/>
-      <w:r>
-        <w:rPr>
-          <w:rFonts w:ascii="Times New Roman" w:hAnsi="Times New Roman"/>
-          <w:sz w:val="24"/>
-          <w:szCs w:val="24"/>
-        </w:rPr>
-        <w:t>/csv</w:t>
+        <w:t>Data Format: xls/csv</w:t>
       </w:r>
     </w:p>
     <w:p>
@@ -1426,25 +1250,7 @@
           <w:sz w:val="24"/>
           <w:szCs w:val="24"/>
         </w:rPr>
-        <w:t xml:space="preserve">Data: 14 files were used from this source. Please refer to </w:t>
-      </w:r>
-      <w:proofErr w:type="spellStart"/>
-      <w:r>
-        <w:rPr>
-          <w:rFonts w:ascii="Times New Roman" w:hAnsi="Times New Roman"/>
-          <w:sz w:val="24"/>
-          <w:szCs w:val="24"/>
-        </w:rPr>
-        <w:t>Data_Input</w:t>
-      </w:r>
-      <w:proofErr w:type="spellEnd"/>
-      <w:r>
-        <w:rPr>
-          <w:rFonts w:ascii="Times New Roman" w:hAnsi="Times New Roman"/>
-          <w:sz w:val="24"/>
-          <w:szCs w:val="24"/>
-        </w:rPr>
-        <w:t xml:space="preserve"> folder on GitHub.</w:t>
+        <w:t>Data: 14 files were used from this source. Please refer to Data_Input folder on GitHub.</w:t>
       </w:r>
     </w:p>
     <w:p>
@@ -1645,23 +1451,7 @@
           <w:sz w:val="24"/>
           <w:szCs w:val="24"/>
         </w:rPr>
-        <w:t xml:space="preserve"> </w:t>
-      </w:r>
-      <w:r>
-        <w:rPr>
-          <w:rFonts w:ascii="Times New Roman" w:hAnsi="Times New Roman"/>
-          <w:sz w:val="24"/>
-          <w:szCs w:val="24"/>
-        </w:rPr>
-        <w:t>(e.g. 442, 443 keys were combined into one trade sector)</w:t>
-      </w:r>
-      <w:r>
-        <w:rPr>
-          <w:rFonts w:ascii="Times New Roman" w:hAnsi="Times New Roman"/>
-          <w:sz w:val="24"/>
-          <w:szCs w:val="24"/>
-        </w:rPr>
-        <w:t>.</w:t>
+        <w:t xml:space="preserve"> (e.g. 442, 443 keys were combined into one trade sector).</w:t>
       </w:r>
     </w:p>
     <w:p>
@@ -1752,65 +1542,31 @@
           <w:sz w:val="24"/>
           <w:szCs w:val="24"/>
         </w:rPr>
-        <w:t xml:space="preserve">The sales data was extracted in separate tables by year, whereas, the employment data was extracted in separate tables by Trade Sector code. </w:t>
-      </w:r>
-      <w:r>
-        <w:rPr>
-          <w:rFonts w:ascii="Times New Roman" w:hAnsi="Times New Roman"/>
-          <w:sz w:val="24"/>
-          <w:szCs w:val="24"/>
-        </w:rPr>
-        <w:t xml:space="preserve">As a </w:t>
-      </w:r>
-      <w:proofErr w:type="gramStart"/>
-      <w:r>
-        <w:rPr>
-          <w:rFonts w:ascii="Times New Roman" w:hAnsi="Times New Roman"/>
-          <w:sz w:val="24"/>
-          <w:szCs w:val="24"/>
-        </w:rPr>
-        <w:t>result</w:t>
-      </w:r>
-      <w:proofErr w:type="gramEnd"/>
-      <w:r>
-        <w:rPr>
-          <w:rFonts w:ascii="Times New Roman" w:hAnsi="Times New Roman"/>
-          <w:sz w:val="24"/>
-          <w:szCs w:val="24"/>
-        </w:rPr>
-        <w:t xml:space="preserve"> the differences in the data formats</w:t>
-      </w:r>
-      <w:r>
-        <w:rPr>
-          <w:rFonts w:ascii="Times New Roman" w:hAnsi="Times New Roman"/>
-          <w:sz w:val="24"/>
-          <w:szCs w:val="24"/>
-        </w:rPr>
-        <w:t>,</w:t>
-      </w:r>
-      <w:r>
-        <w:rPr>
-          <w:rFonts w:ascii="Times New Roman" w:hAnsi="Times New Roman"/>
-          <w:sz w:val="24"/>
-          <w:szCs w:val="24"/>
-        </w:rPr>
-        <w:t xml:space="preserve"> we</w:t>
-      </w:r>
-      <w:r>
-        <w:rPr>
-          <w:rFonts w:ascii="Times New Roman" w:hAnsi="Times New Roman"/>
-          <w:sz w:val="24"/>
-          <w:szCs w:val="24"/>
-        </w:rPr>
-        <w:t xml:space="preserve"> had to create a universal format </w:t>
-      </w:r>
-      <w:r>
-        <w:rPr>
-          <w:rFonts w:ascii="Times New Roman" w:hAnsi="Times New Roman"/>
-          <w:sz w:val="24"/>
-          <w:szCs w:val="24"/>
-        </w:rPr>
-        <w:t>where the data is organized by NAICS codes, year, and month. Transforming the data in said fashion gives the users the ability to merge the data by NAICS code, month, or year</w:t>
+        <w:t xml:space="preserve">The sales data was extracted in separate tables by year, whereas, the employment data was extracted in separate tables by Trade Sector code. As a result the differences in the data formats, we had to create a universal format </w:t>
+      </w:r>
+      <w:r>
+        <w:rPr>
+          <w:rFonts w:ascii="Times New Roman" w:hAnsi="Times New Roman"/>
+          <w:sz w:val="24"/>
+          <w:szCs w:val="24"/>
+        </w:rPr>
+        <w:t>where the data is organized by NAICS codes, ye</w:t>
+      </w:r>
+      <w:r>
+        <w:rPr>
+          <w:rFonts w:ascii="Times New Roman" w:hAnsi="Times New Roman"/>
+          <w:sz w:val="24"/>
+          <w:szCs w:val="24"/>
+        </w:rPr>
+        <w:t>n</w:t>
+      </w:r>
+      <w:r>
+        <w:rPr>
+          <w:rFonts w:ascii="Times New Roman" w:hAnsi="Times New Roman"/>
+          <w:sz w:val="24"/>
+          <w:szCs w:val="24"/>
+        </w:rPr>
+        <w:t>ar, and month. Transforming the data in said fashion gives the users the ability to merge the data by NAICS code, month, or year</w:t>
       </w:r>
       <w:r>
         <w:rPr>
@@ -1862,22 +1618,84 @@
         <w:ind w:left="0"/>
         <w:rPr>
           <w:rFonts w:ascii="Times New Roman" w:hAnsi="Times New Roman"/>
-          <w:b/>
-          <w:bCs/>
-          <w:sz w:val="24"/>
-          <w:szCs w:val="24"/>
-        </w:rPr>
-      </w:pPr>
-    </w:p>
-    <w:p>
-      <w:pPr>
-        <w:spacing w:after="0" w:line="312" w:lineRule="auto"/>
-        <w:rPr>
-          <w:rFonts w:ascii="Times New Roman" w:hAnsi="Times New Roman"/>
-          <w:sz w:val="24"/>
-          <w:szCs w:val="24"/>
-        </w:rPr>
-      </w:pPr>
+          <w:sz w:val="24"/>
+          <w:szCs w:val="24"/>
+        </w:rPr>
+      </w:pPr>
+      <w:r>
+        <w:rPr>
+          <w:rFonts w:ascii="Times New Roman" w:hAnsi="Times New Roman"/>
+          <w:sz w:val="24"/>
+          <w:szCs w:val="24"/>
+        </w:rPr>
+        <w:t xml:space="preserve">We originally planned to load data into a Postgres SQL database.  We determined that using a relational database would best </w:t>
+      </w:r>
+      <w:r>
+        <w:rPr>
+          <w:rFonts w:ascii="Times New Roman" w:hAnsi="Times New Roman"/>
+          <w:sz w:val="24"/>
+          <w:szCs w:val="24"/>
+        </w:rPr>
+        <w:t>represent data that were cleaned, organized, and had a common key value (i.e., the NAICS code)</w:t>
+      </w:r>
+      <w:r>
+        <w:rPr>
+          <w:rFonts w:ascii="Times New Roman" w:hAnsi="Times New Roman"/>
+          <w:sz w:val="24"/>
+          <w:szCs w:val="24"/>
+        </w:rPr>
+        <w:t>.  Upon</w:t>
+      </w:r>
+      <w:r>
+        <w:rPr>
+          <w:rFonts w:ascii="Times New Roman" w:hAnsi="Times New Roman"/>
+          <w:sz w:val="24"/>
+          <w:szCs w:val="24"/>
+        </w:rPr>
+        <w:t xml:space="preserve"> further consideration, however, we stored the data in a SQLite database.  It has the same organization and common-key features as Postgres, but is more portable.  This allows us to easily transmit the data to the client in a compact format that can be read by multiple technologies.  We also included </w:t>
+      </w:r>
+      <w:r>
+        <w:rPr>
+          <w:rFonts w:ascii="Times New Roman" w:hAnsi="Times New Roman"/>
+          <w:sz w:val="24"/>
+          <w:szCs w:val="24"/>
+        </w:rPr>
+        <w:t xml:space="preserve">the cleaned csv files and </w:t>
+      </w:r>
+      <w:r>
+        <w:rPr>
+          <w:rFonts w:ascii="Times New Roman" w:hAnsi="Times New Roman"/>
+          <w:sz w:val="24"/>
+          <w:szCs w:val="24"/>
+        </w:rPr>
+        <w:t xml:space="preserve">SQL code </w:t>
+      </w:r>
+      <w:r>
+        <w:rPr>
+          <w:rFonts w:ascii="Times New Roman" w:hAnsi="Times New Roman"/>
+          <w:sz w:val="24"/>
+          <w:szCs w:val="24"/>
+        </w:rPr>
+        <w:t>that will</w:t>
+      </w:r>
+      <w:r>
+        <w:rPr>
+          <w:rFonts w:ascii="Times New Roman" w:hAnsi="Times New Roman"/>
+          <w:sz w:val="24"/>
+          <w:szCs w:val="24"/>
+        </w:rPr>
+        <w:t xml:space="preserve"> load the information into a Postgres database should the client or other users decide to use Postgres</w:t>
+      </w:r>
+      <w:r>
+        <w:rPr>
+          <w:rFonts w:ascii="Times New Roman" w:hAnsi="Times New Roman"/>
+          <w:sz w:val="24"/>
+          <w:szCs w:val="24"/>
+        </w:rPr>
+        <w:t>.</w:t>
+      </w:r>
+      <w:bookmarkStart w:id="0" w:name="_GoBack"/>
+      <w:bookmarkEnd w:id="0"/>
     </w:p>
     <w:p>
       <w:pPr>
@@ -3519,6 +3337,7 @@
   <w:style w:type="character" w:default="1" w:styleId="DefaultParagraphFont">
     <w:name w:val="Default Paragraph Font"/>
     <w:uiPriority w:val="1"/>
+    <w:semiHidden/>
     <w:unhideWhenUsed/>
   </w:style>
   <w:style w:type="table" w:default="1" w:styleId="TableNormal">
@@ -3526,7 +3345,6 @@
     <w:uiPriority w:val="99"/>
     <w:semiHidden/>
     <w:unhideWhenUsed/>
-    <w:qFormat/>
     <w:tblPr>
       <w:tblInd w:w="0" w:type="dxa"/>
       <w:tblCellMar>

</xml_diff>